<commit_message>
formatting and adding report functionality
</commit_message>
<xml_diff>
--- a/Documents/UserStories.docx
+++ b/Documents/UserStories.docx
@@ -170,6 +170,7 @@
             <w:dataBinding w:prefixMappings="xmlns:ns0='http://purl.org/dc/elements/1.1/' xmlns:ns1='http://schemas.openxmlformats.org/package/2006/metadata/core-properties' " w:xpath="/ns1:coreProperties[1]/ns0:subject[1]" w:storeItemID="{6C3C8BC8-F283-45AE-878A-BAB7291924A1}"/>
             <w:text/>
           </w:sdtPr>
+          <w:sdtEndPr/>
           <w:sdtContent>
             <w:p>
               <w:pPr>
@@ -284,6 +285,7 @@
                                     <w:calendar w:val="gregorian"/>
                                   </w:date>
                                 </w:sdtPr>
+                                <w:sdtEndPr/>
                                 <w:sdtContent>
                                   <w:p>
                                     <w:pPr>
@@ -358,6 +360,7 @@
                               <w:calendar w:val="gregorian"/>
                             </w:date>
                           </w:sdtPr>
+                          <w:sdtEndPr/>
                           <w:sdtContent>
                             <w:p>
                               <w:pPr>
@@ -715,12 +718,64 @@
           </w:p>
         </w:tc>
       </w:tr>
+      <w:tr>
+        <w:tc>
+          <w:tcPr>
+            <w:cnfStyle w:val="001000000000" w:firstRow="0" w:lastRow="0" w:firstColumn="1" w:lastColumn="0" w:oddVBand="0" w:evenVBand="0" w:oddHBand="0" w:evenHBand="0" w:firstRowFirstColumn="0" w:firstRowLastColumn="0" w:lastRowFirstColumn="0" w:lastRowLastColumn="0"/>
+            <w:tcW w:w="2265" w:type="dxa"/>
+          </w:tcPr>
+          <w:p>
+            <w:r>
+              <w:t>1.2</w:t>
+            </w:r>
+          </w:p>
+        </w:tc>
+        <w:tc>
+          <w:tcPr>
+            <w:tcW w:w="2265" w:type="dxa"/>
+          </w:tcPr>
+          <w:p>
+            <w:pPr>
+              <w:cnfStyle w:val="000000000000" w:firstRow="0" w:lastRow="0" w:firstColumn="0" w:lastColumn="0" w:oddVBand="0" w:evenVBand="0" w:oddHBand="0" w:evenHBand="0" w:firstRowFirstColumn="0" w:firstRowLastColumn="0" w:lastRowFirstColumn="0" w:lastRowLastColumn="0"/>
+            </w:pPr>
+            <w:r>
+              <w:t>6/12/2022</w:t>
+            </w:r>
+          </w:p>
+        </w:tc>
+        <w:tc>
+          <w:tcPr>
+            <w:tcW w:w="2266" w:type="dxa"/>
+          </w:tcPr>
+          <w:p>
+            <w:pPr>
+              <w:cnfStyle w:val="000000000000" w:firstRow="0" w:lastRow="0" w:firstColumn="0" w:lastColumn="0" w:oddVBand="0" w:evenVBand="0" w:oddHBand="0" w:evenHBand="0" w:firstRowFirstColumn="0" w:firstRowLastColumn="0" w:lastRowFirstColumn="0" w:lastRowLastColumn="0"/>
+            </w:pPr>
+            <w:r>
+              <w:t>Arenco Meevissen</w:t>
+            </w:r>
+          </w:p>
+        </w:tc>
+        <w:tc>
+          <w:tcPr>
+            <w:tcW w:w="2266" w:type="dxa"/>
+          </w:tcPr>
+          <w:p>
+            <w:pPr>
+              <w:cnfStyle w:val="000000000000" w:firstRow="0" w:lastRow="0" w:firstColumn="0" w:lastColumn="0" w:oddVBand="0" w:evenVBand="0" w:oddHBand="0" w:evenHBand="0" w:firstRowFirstColumn="0" w:firstRowLastColumn="0" w:lastRowFirstColumn="0" w:lastRowLastColumn="0"/>
+            </w:pPr>
+            <w:r>
+              <w:t xml:space="preserve">Reorder some tasks and filling in of acceptance </w:t>
+            </w:r>
+          </w:p>
+        </w:tc>
+      </w:tr>
     </w:tbl>
     <w:p>
       <w:pPr>
         <w:pStyle w:val="Kopvaninhoudsopgave"/>
         <w:rPr>
-          <w:lang w:val="nl-NL"/>
+          <w:lang w:val="en-GB"/>
         </w:rPr>
       </w:pPr>
     </w:p>
@@ -731,12 +786,12 @@
           <w:color w:val="2F5496" w:themeColor="accent1" w:themeShade="BF"/>
           <w:sz w:val="32"/>
           <w:szCs w:val="32"/>
-          <w:lang w:val="nl-NL" w:eastAsia="en-AU"/>
+          <w:lang w:val="en-GB" w:eastAsia="en-AU"/>
         </w:rPr>
       </w:pPr>
       <w:r>
         <w:rPr>
-          <w:lang w:val="nl-NL"/>
+          <w:lang w:val="en-GB"/>
         </w:rPr>
         <w:br w:type="page"/>
       </w:r>
@@ -1016,6 +1071,7 @@
       </w:pPr>
       <w:bookmarkStart w:id="3" w:name="_Toc114129215"/>
       <w:r>
+        <w:lastRenderedPageBreak/>
         <w:t>Introduction</w:t>
       </w:r>
       <w:bookmarkEnd w:id="3"/>
@@ -1036,6 +1092,7 @@
       </w:pPr>
       <w:bookmarkStart w:id="4" w:name="_Toc114129216"/>
       <w:r>
+        <w:lastRenderedPageBreak/>
         <w:t>Project backlog</w:t>
       </w:r>
       <w:bookmarkEnd w:id="4"/>
@@ -1814,13 +1871,12 @@
       <w:tr>
         <w:trPr>
           <w:cnfStyle w:val="000000100000" w:firstRow="0" w:lastRow="0" w:firstColumn="0" w:lastColumn="0" w:oddVBand="0" w:evenVBand="0" w:oddHBand="1" w:evenHBand="0" w:firstRowFirstColumn="0" w:firstRowLastColumn="0" w:lastRowFirstColumn="0" w:lastRowLastColumn="0"/>
-          <w:trHeight w:val="144"/>
+          <w:trHeight w:val="547"/>
         </w:trPr>
         <w:tc>
           <w:tcPr>
             <w:cnfStyle w:val="001000000000" w:firstRow="0" w:lastRow="0" w:firstColumn="1" w:lastColumn="0" w:oddVBand="0" w:evenVBand="0" w:oddHBand="0" w:evenHBand="0" w:firstRowFirstColumn="0" w:firstRowLastColumn="0" w:lastRowFirstColumn="0" w:lastRowLastColumn="0"/>
             <w:tcW w:w="588" w:type="dxa"/>
-            <w:vMerge w:val="restart"/>
           </w:tcPr>
           <w:p>
             <w:r>
@@ -1831,7 +1887,6 @@
         <w:tc>
           <w:tcPr>
             <w:tcW w:w="825" w:type="dxa"/>
-            <w:vMerge w:val="restart"/>
           </w:tcPr>
           <w:p>
             <w:pPr>
@@ -1845,42 +1900,39 @@
         <w:tc>
           <w:tcPr>
             <w:tcW w:w="1196" w:type="dxa"/>
-            <w:vMerge w:val="restart"/>
-          </w:tcPr>
-          <w:p>
-            <w:pPr>
-              <w:cnfStyle w:val="000000100000" w:firstRow="0" w:lastRow="0" w:firstColumn="0" w:lastColumn="0" w:oddVBand="0" w:evenVBand="0" w:oddHBand="1" w:evenHBand="0" w:firstRowFirstColumn="0" w:firstRowLastColumn="0" w:lastRowFirstColumn="0" w:lastRowLastColumn="0"/>
-            </w:pPr>
-            <w:r>
-              <w:t>quest</w:t>
+          </w:tcPr>
+          <w:p>
+            <w:pPr>
+              <w:cnfStyle w:val="000000100000" w:firstRow="0" w:lastRow="0" w:firstColumn="0" w:lastColumn="0" w:oddVBand="0" w:evenVBand="0" w:oddHBand="1" w:evenHBand="0" w:firstRowFirstColumn="0" w:firstRowLastColumn="0" w:lastRowFirstColumn="0" w:lastRowLastColumn="0"/>
+            </w:pPr>
+            <w:r>
+              <w:t>User</w:t>
             </w:r>
           </w:p>
         </w:tc>
         <w:tc>
           <w:tcPr>
             <w:tcW w:w="1382" w:type="dxa"/>
-            <w:vMerge w:val="restart"/>
-          </w:tcPr>
-          <w:p>
-            <w:pPr>
-              <w:cnfStyle w:val="000000100000" w:firstRow="0" w:lastRow="0" w:firstColumn="0" w:lastColumn="0" w:oddVBand="0" w:evenVBand="0" w:oddHBand="1" w:evenHBand="0" w:firstRowFirstColumn="0" w:firstRowLastColumn="0" w:lastRowFirstColumn="0" w:lastRowLastColumn="0"/>
-            </w:pPr>
-            <w:r>
-              <w:t>impact the story of others</w:t>
+          </w:tcPr>
+          <w:p>
+            <w:pPr>
+              <w:cnfStyle w:val="000000100000" w:firstRow="0" w:lastRow="0" w:firstColumn="0" w:lastColumn="0" w:oddVBand="0" w:evenVBand="0" w:oddHBand="1" w:evenHBand="0" w:firstRowFirstColumn="0" w:firstRowLastColumn="0" w:lastRowFirstColumn="0" w:lastRowLastColumn="0"/>
+            </w:pPr>
+            <w:r>
+              <w:t>delete my account</w:t>
             </w:r>
           </w:p>
         </w:tc>
         <w:tc>
           <w:tcPr>
             <w:tcW w:w="1533" w:type="dxa"/>
-            <w:vMerge w:val="restart"/>
-          </w:tcPr>
-          <w:p>
-            <w:pPr>
-              <w:cnfStyle w:val="000000100000" w:firstRow="0" w:lastRow="0" w:firstColumn="0" w:lastColumn="0" w:oddVBand="0" w:evenVBand="0" w:oddHBand="1" w:evenHBand="0" w:firstRowFirstColumn="0" w:firstRowLastColumn="0" w:lastRowFirstColumn="0" w:lastRowLastColumn="0"/>
-            </w:pPr>
-            <w:r>
-              <w:t>I feel that by my input something was changed</w:t>
+          </w:tcPr>
+          <w:p>
+            <w:pPr>
+              <w:cnfStyle w:val="000000100000" w:firstRow="0" w:lastRow="0" w:firstColumn="0" w:lastColumn="0" w:oddVBand="0" w:evenVBand="0" w:oddHBand="1" w:evenHBand="0" w:firstRowFirstColumn="0" w:firstRowLastColumn="0" w:lastRowFirstColumn="0" w:lastRowLastColumn="0"/>
+            </w:pPr>
+            <w:r>
+              <w:t>I can’t use it anymore</w:t>
             </w:r>
           </w:p>
         </w:tc>
@@ -1892,133 +1944,348 @@
             <w:pPr>
               <w:cnfStyle w:val="000000100000" w:firstRow="0" w:lastRow="0" w:firstColumn="0" w:lastColumn="0" w:oddVBand="0" w:evenVBand="0" w:oddHBand="1" w:evenHBand="0" w:firstRowFirstColumn="0" w:firstRowLastColumn="0" w:lastRowFirstColumn="0" w:lastRowLastColumn="0"/>
             </w:pPr>
-            <w:r>
-              <w:t>be able to choose an option</w:t>
-            </w:r>
           </w:p>
         </w:tc>
         <w:tc>
           <w:tcPr>
             <w:tcW w:w="1109" w:type="dxa"/>
-            <w:vMerge w:val="restart"/>
-          </w:tcPr>
-          <w:p>
-            <w:pPr>
-              <w:cnfStyle w:val="000000100000" w:firstRow="0" w:lastRow="0" w:firstColumn="0" w:lastColumn="0" w:oddVBand="0" w:evenVBand="0" w:oddHBand="1" w:evenHBand="0" w:firstRowFirstColumn="0" w:firstRowLastColumn="0" w:lastRowFirstColumn="0" w:lastRowLastColumn="0"/>
-            </w:pPr>
+          </w:tcPr>
+          <w:p>
+            <w:pPr>
+              <w:cnfStyle w:val="000000100000" w:firstRow="0" w:lastRow="0" w:firstColumn="0" w:lastColumn="0" w:oddVBand="0" w:evenVBand="0" w:oddHBand="1" w:evenHBand="0" w:firstRowFirstColumn="0" w:firstRowLastColumn="0" w:lastRowFirstColumn="0" w:lastRowLastColumn="0"/>
+            </w:pPr>
+            <w:r>
+              <w:t>Done</w:t>
+            </w:r>
           </w:p>
         </w:tc>
         <w:tc>
           <w:tcPr>
             <w:tcW w:w="647" w:type="dxa"/>
-            <w:vMerge w:val="restart"/>
-          </w:tcPr>
-          <w:p>
-            <w:pPr>
-              <w:cnfStyle w:val="000000100000" w:firstRow="0" w:lastRow="0" w:firstColumn="0" w:lastColumn="0" w:oddVBand="0" w:evenVBand="0" w:oddHBand="1" w:evenHBand="0" w:firstRowFirstColumn="0" w:firstRowLastColumn="0" w:lastRowFirstColumn="0" w:lastRowLastColumn="0"/>
-            </w:pPr>
-            <w:r>
-              <w:t>1</w:t>
+          </w:tcPr>
+          <w:p>
+            <w:pPr>
+              <w:cnfStyle w:val="000000100000" w:firstRow="0" w:lastRow="0" w:firstColumn="0" w:lastColumn="0" w:oddVBand="0" w:evenVBand="0" w:oddHBand="1" w:evenHBand="0" w:firstRowFirstColumn="0" w:firstRowLastColumn="0" w:lastRowFirstColumn="0" w:lastRowLastColumn="0"/>
+            </w:pPr>
+            <w:r>
+              <w:t>4</w:t>
             </w:r>
           </w:p>
         </w:tc>
       </w:tr>
       <w:tr>
         <w:trPr>
-          <w:trHeight w:val="144"/>
+          <w:trHeight w:val="292"/>
         </w:trPr>
         <w:tc>
           <w:tcPr>
             <w:cnfStyle w:val="001000000000" w:firstRow="0" w:lastRow="0" w:firstColumn="1" w:lastColumn="0" w:oddVBand="0" w:evenVBand="0" w:oddHBand="0" w:evenHBand="0" w:firstRowFirstColumn="0" w:firstRowLastColumn="0" w:lastRowFirstColumn="0" w:lastRowLastColumn="0"/>
             <w:tcW w:w="588" w:type="dxa"/>
-            <w:vMerge/>
-          </w:tcPr>
-          <w:p/>
+          </w:tcPr>
+          <w:p>
+            <w:r>
+              <w:t>6</w:t>
+            </w:r>
+          </w:p>
         </w:tc>
         <w:tc>
           <w:tcPr>
             <w:tcW w:w="825" w:type="dxa"/>
-            <w:vMerge/>
-            <w:shd w:val="clear" w:color="auto" w:fill="EDEDED" w:themeFill="accent3" w:themeFillTint="33"/>
-          </w:tcPr>
-          <w:p>
-            <w:pPr>
-              <w:cnfStyle w:val="000000000000" w:firstRow="0" w:lastRow="0" w:firstColumn="0" w:lastColumn="0" w:oddVBand="0" w:evenVBand="0" w:oddHBand="0" w:evenHBand="0" w:firstRowFirstColumn="0" w:firstRowLastColumn="0" w:lastRowFirstColumn="0" w:lastRowLastColumn="0"/>
-            </w:pPr>
+          </w:tcPr>
+          <w:p>
+            <w:pPr>
+              <w:cnfStyle w:val="000000000000" w:firstRow="0" w:lastRow="0" w:firstColumn="0" w:lastColumn="0" w:oddVBand="0" w:evenVBand="0" w:oddHBand="0" w:evenHBand="0" w:firstRowFirstColumn="0" w:firstRowLastColumn="0" w:lastRowFirstColumn="0" w:lastRowLastColumn="0"/>
+            </w:pPr>
+            <w:r>
+              <w:t>4</w:t>
+            </w:r>
           </w:p>
         </w:tc>
         <w:tc>
           <w:tcPr>
             <w:tcW w:w="1196" w:type="dxa"/>
-            <w:vMerge/>
-            <w:shd w:val="clear" w:color="auto" w:fill="EDEDED" w:themeFill="accent3" w:themeFillTint="33"/>
-          </w:tcPr>
-          <w:p>
-            <w:pPr>
-              <w:cnfStyle w:val="000000000000" w:firstRow="0" w:lastRow="0" w:firstColumn="0" w:lastColumn="0" w:oddVBand="0" w:evenVBand="0" w:oddHBand="0" w:evenHBand="0" w:firstRowFirstColumn="0" w:firstRowLastColumn="0" w:lastRowFirstColumn="0" w:lastRowLastColumn="0"/>
-            </w:pPr>
+          </w:tcPr>
+          <w:p>
+            <w:pPr>
+              <w:cnfStyle w:val="000000000000" w:firstRow="0" w:lastRow="0" w:firstColumn="0" w:lastColumn="0" w:oddVBand="0" w:evenVBand="0" w:oddHBand="0" w:evenHBand="0" w:firstRowFirstColumn="0" w:firstRowLastColumn="0" w:lastRowFirstColumn="0" w:lastRowLastColumn="0"/>
+            </w:pPr>
+            <w:r>
+              <w:t>User</w:t>
+            </w:r>
           </w:p>
         </w:tc>
         <w:tc>
           <w:tcPr>
             <w:tcW w:w="1382" w:type="dxa"/>
-            <w:vMerge/>
-            <w:shd w:val="clear" w:color="auto" w:fill="EDEDED" w:themeFill="accent3" w:themeFillTint="33"/>
-          </w:tcPr>
-          <w:p>
-            <w:pPr>
-              <w:cnfStyle w:val="000000000000" w:firstRow="0" w:lastRow="0" w:firstColumn="0" w:lastColumn="0" w:oddVBand="0" w:evenVBand="0" w:oddHBand="0" w:evenHBand="0" w:firstRowFirstColumn="0" w:firstRowLastColumn="0" w:lastRowFirstColumn="0" w:lastRowLastColumn="0"/>
-            </w:pPr>
+          </w:tcPr>
+          <w:p>
+            <w:pPr>
+              <w:cnfStyle w:val="000000000000" w:firstRow="0" w:lastRow="0" w:firstColumn="0" w:lastColumn="0" w:oddVBand="0" w:evenVBand="0" w:oddHBand="0" w:evenHBand="0" w:firstRowFirstColumn="0" w:firstRowLastColumn="0" w:lastRowFirstColumn="0" w:lastRowLastColumn="0"/>
+            </w:pPr>
+            <w:r>
+              <w:t>search for a story</w:t>
+            </w:r>
           </w:p>
         </w:tc>
         <w:tc>
           <w:tcPr>
             <w:tcW w:w="1533" w:type="dxa"/>
-            <w:vMerge/>
-            <w:shd w:val="clear" w:color="auto" w:fill="EDEDED" w:themeFill="accent3" w:themeFillTint="33"/>
-          </w:tcPr>
-          <w:p>
-            <w:pPr>
-              <w:cnfStyle w:val="000000000000" w:firstRow="0" w:lastRow="0" w:firstColumn="0" w:lastColumn="0" w:oddVBand="0" w:evenVBand="0" w:oddHBand="0" w:evenHBand="0" w:firstRowFirstColumn="0" w:firstRowLastColumn="0" w:lastRowFirstColumn="0" w:lastRowLastColumn="0"/>
-            </w:pPr>
+          </w:tcPr>
+          <w:p>
+            <w:pPr>
+              <w:cnfStyle w:val="000000000000" w:firstRow="0" w:lastRow="0" w:firstColumn="0" w:lastColumn="0" w:oddVBand="0" w:evenVBand="0" w:oddHBand="0" w:evenHBand="0" w:firstRowFirstColumn="0" w:firstRowLastColumn="0" w:lastRowFirstColumn="0" w:lastRowLastColumn="0"/>
+            </w:pPr>
+            <w:r>
+              <w:t>read a specific story</w:t>
+            </w:r>
           </w:p>
         </w:tc>
         <w:tc>
           <w:tcPr>
             <w:tcW w:w="2551" w:type="dxa"/>
-            <w:shd w:val="clear" w:color="auto" w:fill="EDEDED" w:themeFill="accent3" w:themeFillTint="33"/>
-          </w:tcPr>
-          <w:p>
-            <w:pPr>
-              <w:cnfStyle w:val="000000000000" w:firstRow="0" w:lastRow="0" w:firstColumn="0" w:lastColumn="0" w:oddVBand="0" w:evenVBand="0" w:oddHBand="0" w:evenHBand="0" w:firstRowFirstColumn="0" w:firstRowLastColumn="0" w:lastRowFirstColumn="0" w:lastRowLastColumn="0"/>
-            </w:pPr>
-            <w:r>
-              <w:t>can see the option story</w:t>
-            </w:r>
+          </w:tcPr>
+          <w:p>
+            <w:pPr>
+              <w:cnfStyle w:val="000000000000" w:firstRow="0" w:lastRow="0" w:firstColumn="0" w:lastColumn="0" w:oddVBand="0" w:evenVBand="0" w:oddHBand="0" w:evenHBand="0" w:firstRowFirstColumn="0" w:firstRowLastColumn="0" w:lastRowFirstColumn="0" w:lastRowLastColumn="0"/>
+            </w:pPr>
           </w:p>
         </w:tc>
         <w:tc>
           <w:tcPr>
             <w:tcW w:w="1109" w:type="dxa"/>
-            <w:vMerge/>
-            <w:shd w:val="clear" w:color="auto" w:fill="EDEDED" w:themeFill="accent3" w:themeFillTint="33"/>
-          </w:tcPr>
-          <w:p>
-            <w:pPr>
-              <w:cnfStyle w:val="000000000000" w:firstRow="0" w:lastRow="0" w:firstColumn="0" w:lastColumn="0" w:oddVBand="0" w:evenVBand="0" w:oddHBand="0" w:evenHBand="0" w:firstRowFirstColumn="0" w:firstRowLastColumn="0" w:lastRowFirstColumn="0" w:lastRowLastColumn="0"/>
-            </w:pPr>
+          </w:tcPr>
+          <w:p>
+            <w:pPr>
+              <w:cnfStyle w:val="000000000000" w:firstRow="0" w:lastRow="0" w:firstColumn="0" w:lastColumn="0" w:oddVBand="0" w:evenVBand="0" w:oddHBand="0" w:evenHBand="0" w:firstRowFirstColumn="0" w:firstRowLastColumn="0" w:lastRowFirstColumn="0" w:lastRowLastColumn="0"/>
+            </w:pPr>
+            <w:r>
+              <w:t>Done in backend</w:t>
+            </w:r>
           </w:p>
         </w:tc>
         <w:tc>
           <w:tcPr>
             <w:tcW w:w="647" w:type="dxa"/>
-            <w:vMerge/>
-            <w:shd w:val="clear" w:color="auto" w:fill="EDEDED" w:themeFill="accent3" w:themeFillTint="33"/>
-          </w:tcPr>
-          <w:p>
-            <w:pPr>
-              <w:cnfStyle w:val="000000000000" w:firstRow="0" w:lastRow="0" w:firstColumn="0" w:lastColumn="0" w:oddVBand="0" w:evenVBand="0" w:oddHBand="0" w:evenHBand="0" w:firstRowFirstColumn="0" w:firstRowLastColumn="0" w:lastRowFirstColumn="0" w:lastRowLastColumn="0"/>
-            </w:pPr>
+          </w:tcPr>
+          <w:p>
+            <w:pPr>
+              <w:cnfStyle w:val="000000000000" w:firstRow="0" w:lastRow="0" w:firstColumn="0" w:lastColumn="0" w:oddVBand="0" w:evenVBand="0" w:oddHBand="0" w:evenHBand="0" w:firstRowFirstColumn="0" w:firstRowLastColumn="0" w:lastRowFirstColumn="0" w:lastRowLastColumn="0"/>
+            </w:pPr>
+            <w:r>
+              <w:t>2</w:t>
+            </w:r>
+          </w:p>
+        </w:tc>
+      </w:tr>
+      <w:tr>
+        <w:trPr>
+          <w:cnfStyle w:val="000000100000" w:firstRow="0" w:lastRow="0" w:firstColumn="0" w:lastColumn="0" w:oddVBand="0" w:evenVBand="0" w:oddHBand="1" w:evenHBand="0" w:firstRowFirstColumn="0" w:firstRowLastColumn="0" w:lastRowFirstColumn="0" w:lastRowLastColumn="0"/>
+          <w:trHeight w:val="1377"/>
+        </w:trPr>
+        <w:tc>
+          <w:tcPr>
+            <w:cnfStyle w:val="001000000000" w:firstRow="0" w:lastRow="0" w:firstColumn="1" w:lastColumn="0" w:oddVBand="0" w:evenVBand="0" w:oddHBand="0" w:evenHBand="0" w:firstRowFirstColumn="0" w:firstRowLastColumn="0" w:lastRowFirstColumn="0" w:lastRowLastColumn="0"/>
+            <w:tcW w:w="588" w:type="dxa"/>
+          </w:tcPr>
+          <w:p>
+            <w:r>
+              <w:t>7</w:t>
+            </w:r>
+          </w:p>
+        </w:tc>
+        <w:tc>
+          <w:tcPr>
+            <w:tcW w:w="825" w:type="dxa"/>
+          </w:tcPr>
+          <w:p>
+            <w:pPr>
+              <w:cnfStyle w:val="000000100000" w:firstRow="0" w:lastRow="0" w:firstColumn="0" w:lastColumn="0" w:oddVBand="0" w:evenVBand="0" w:oddHBand="1" w:evenHBand="0" w:firstRowFirstColumn="0" w:firstRowLastColumn="0" w:lastRowFirstColumn="0" w:lastRowLastColumn="0"/>
+            </w:pPr>
+            <w:r>
+              <w:t>4</w:t>
+            </w:r>
+          </w:p>
+        </w:tc>
+        <w:tc>
+          <w:tcPr>
+            <w:tcW w:w="1196" w:type="dxa"/>
+          </w:tcPr>
+          <w:p>
+            <w:pPr>
+              <w:cnfStyle w:val="000000100000" w:firstRow="0" w:lastRow="0" w:firstColumn="0" w:lastColumn="0" w:oddVBand="0" w:evenVBand="0" w:oddHBand="1" w:evenHBand="0" w:firstRowFirstColumn="0" w:firstRowLastColumn="0" w:lastRowFirstColumn="0" w:lastRowLastColumn="0"/>
+            </w:pPr>
+            <w:r>
+              <w:t>User</w:t>
+            </w:r>
+          </w:p>
+        </w:tc>
+        <w:tc>
+          <w:tcPr>
+            <w:tcW w:w="1382" w:type="dxa"/>
+          </w:tcPr>
+          <w:p>
+            <w:pPr>
+              <w:cnfStyle w:val="000000100000" w:firstRow="0" w:lastRow="0" w:firstColumn="0" w:lastColumn="0" w:oddVBand="0" w:evenVBand="0" w:oddHBand="1" w:evenHBand="0" w:firstRowFirstColumn="0" w:firstRowLastColumn="0" w:lastRowFirstColumn="0" w:lastRowLastColumn="0"/>
+            </w:pPr>
+            <w:r>
+              <w:t>report a story</w:t>
+            </w:r>
+          </w:p>
+        </w:tc>
+        <w:tc>
+          <w:tcPr>
+            <w:tcW w:w="1533" w:type="dxa"/>
+          </w:tcPr>
+          <w:p>
+            <w:pPr>
+              <w:cnfStyle w:val="000000100000" w:firstRow="0" w:lastRow="0" w:firstColumn="0" w:lastColumn="0" w:oddVBand="0" w:evenVBand="0" w:oddHBand="1" w:evenHBand="0" w:firstRowFirstColumn="0" w:firstRowLastColumn="0" w:lastRowFirstColumn="0" w:lastRowLastColumn="0"/>
+            </w:pPr>
+            <w:r>
+              <w:t>this story could be deleted by a moderator</w:t>
+            </w:r>
+          </w:p>
+        </w:tc>
+        <w:tc>
+          <w:tcPr>
+            <w:tcW w:w="2551" w:type="dxa"/>
+          </w:tcPr>
+          <w:p>
+            <w:pPr>
+              <w:cnfStyle w:val="000000100000" w:firstRow="0" w:lastRow="0" w:firstColumn="0" w:lastColumn="0" w:oddVBand="0" w:evenVBand="0" w:oddHBand="1" w:evenHBand="0" w:firstRowFirstColumn="0" w:firstRowLastColumn="0" w:lastRowFirstColumn="0" w:lastRowLastColumn="0"/>
+            </w:pPr>
+            <w:r>
+              <w:t>Make in the frontend report function</w:t>
+            </w:r>
+          </w:p>
+        </w:tc>
+        <w:tc>
+          <w:tcPr>
+            <w:tcW w:w="1109" w:type="dxa"/>
+          </w:tcPr>
+          <w:p>
+            <w:pPr>
+              <w:cnfStyle w:val="000000100000" w:firstRow="0" w:lastRow="0" w:firstColumn="0" w:lastColumn="0" w:oddVBand="0" w:evenVBand="0" w:oddHBand="1" w:evenHBand="0" w:firstRowFirstColumn="0" w:firstRowLastColumn="0" w:lastRowFirstColumn="0" w:lastRowLastColumn="0"/>
+            </w:pPr>
+            <w:r>
+              <w:t>Done</w:t>
+            </w:r>
+          </w:p>
+        </w:tc>
+        <w:tc>
+          <w:tcPr>
+            <w:tcW w:w="647" w:type="dxa"/>
+          </w:tcPr>
+          <w:p>
+            <w:pPr>
+              <w:cnfStyle w:val="000000100000" w:firstRow="0" w:lastRow="0" w:firstColumn="0" w:lastColumn="0" w:oddVBand="0" w:evenVBand="0" w:oddHBand="1" w:evenHBand="0" w:firstRowFirstColumn="0" w:firstRowLastColumn="0" w:lastRowFirstColumn="0" w:lastRowLastColumn="0"/>
+            </w:pPr>
+            <w:r>
+              <w:t>2</w:t>
+            </w:r>
+          </w:p>
+        </w:tc>
+      </w:tr>
+      <w:tr>
+        <w:trPr>
+          <w:trHeight w:val="292"/>
+        </w:trPr>
+        <w:tc>
+          <w:tcPr>
+            <w:cnfStyle w:val="001000000000" w:firstRow="0" w:lastRow="0" w:firstColumn="1" w:lastColumn="0" w:oddVBand="0" w:evenVBand="0" w:oddHBand="0" w:evenHBand="0" w:firstRowFirstColumn="0" w:firstRowLastColumn="0" w:lastRowFirstColumn="0" w:lastRowLastColumn="0"/>
+            <w:tcW w:w="588" w:type="dxa"/>
+          </w:tcPr>
+          <w:p>
+            <w:r>
+              <w:t>8</w:t>
+            </w:r>
+          </w:p>
+        </w:tc>
+        <w:tc>
+          <w:tcPr>
+            <w:tcW w:w="825" w:type="dxa"/>
+          </w:tcPr>
+          <w:p>
+            <w:pPr>
+              <w:cnfStyle w:val="000000000000" w:firstRow="0" w:lastRow="0" w:firstColumn="0" w:lastColumn="0" w:oddVBand="0" w:evenVBand="0" w:oddHBand="0" w:evenHBand="0" w:firstRowFirstColumn="0" w:firstRowLastColumn="0" w:lastRowFirstColumn="0" w:lastRowLastColumn="0"/>
+            </w:pPr>
+            <w:r>
+              <w:t>4</w:t>
+            </w:r>
+          </w:p>
+        </w:tc>
+        <w:tc>
+          <w:tcPr>
+            <w:tcW w:w="1196" w:type="dxa"/>
+          </w:tcPr>
+          <w:p>
+            <w:pPr>
+              <w:cnfStyle w:val="000000000000" w:firstRow="0" w:lastRow="0" w:firstColumn="0" w:lastColumn="0" w:oddVBand="0" w:evenVBand="0" w:oddHBand="0" w:evenHBand="0" w:firstRowFirstColumn="0" w:firstRowLastColumn="0" w:lastRowFirstColumn="0" w:lastRowLastColumn="0"/>
+            </w:pPr>
+            <w:r>
+              <w:t>Moderator</w:t>
+            </w:r>
+          </w:p>
+        </w:tc>
+        <w:tc>
+          <w:tcPr>
+            <w:tcW w:w="1382" w:type="dxa"/>
+          </w:tcPr>
+          <w:p>
+            <w:pPr>
+              <w:cnfStyle w:val="000000000000" w:firstRow="0" w:lastRow="0" w:firstColumn="0" w:lastColumn="0" w:oddVBand="0" w:evenVBand="0" w:oddHBand="0" w:evenHBand="0" w:firstRowFirstColumn="0" w:firstRowLastColumn="0" w:lastRowFirstColumn="0" w:lastRowLastColumn="0"/>
+            </w:pPr>
+            <w:r>
+              <w:t>delete a User</w:t>
+            </w:r>
+          </w:p>
+        </w:tc>
+        <w:tc>
+          <w:tcPr>
+            <w:tcW w:w="1533" w:type="dxa"/>
+          </w:tcPr>
+          <w:p>
+            <w:pPr>
+              <w:cnfStyle w:val="000000000000" w:firstRow="0" w:lastRow="0" w:firstColumn="0" w:lastColumn="0" w:oddVBand="0" w:evenVBand="0" w:oddHBand="0" w:evenHBand="0" w:firstRowFirstColumn="0" w:firstRowLastColumn="0" w:lastRowFirstColumn="0" w:lastRowLastColumn="0"/>
+            </w:pPr>
+            <w:r>
+              <w:t>Unused or banned User can’t login anymore</w:t>
+            </w:r>
+          </w:p>
+        </w:tc>
+        <w:tc>
+          <w:tcPr>
+            <w:tcW w:w="2551" w:type="dxa"/>
+          </w:tcPr>
+          <w:p>
+            <w:pPr>
+              <w:cnfStyle w:val="000000000000" w:firstRow="0" w:lastRow="0" w:firstColumn="0" w:lastColumn="0" w:oddVBand="0" w:evenVBand="0" w:oddHBand="0" w:evenHBand="0" w:firstRowFirstColumn="0" w:firstRowLastColumn="0" w:lastRowFirstColumn="0" w:lastRowLastColumn="0"/>
+            </w:pPr>
+          </w:p>
+        </w:tc>
+        <w:tc>
+          <w:tcPr>
+            <w:tcW w:w="1109" w:type="dxa"/>
+          </w:tcPr>
+          <w:p>
+            <w:pPr>
+              <w:cnfStyle w:val="000000000000" w:firstRow="0" w:lastRow="0" w:firstColumn="0" w:lastColumn="0" w:oddVBand="0" w:evenVBand="0" w:oddHBand="0" w:evenHBand="0" w:firstRowFirstColumn="0" w:firstRowLastColumn="0" w:lastRowFirstColumn="0" w:lastRowLastColumn="0"/>
+            </w:pPr>
+            <w:r>
+              <w:t>Done</w:t>
+            </w:r>
+          </w:p>
+        </w:tc>
+        <w:tc>
+          <w:tcPr>
+            <w:tcW w:w="647" w:type="dxa"/>
+          </w:tcPr>
+          <w:p>
+            <w:pPr>
+              <w:cnfStyle w:val="000000000000" w:firstRow="0" w:lastRow="0" w:firstColumn="0" w:lastColumn="0" w:oddVBand="0" w:evenVBand="0" w:oddHBand="0" w:evenHBand="0" w:firstRowFirstColumn="0" w:firstRowLastColumn="0" w:lastRowFirstColumn="0" w:lastRowLastColumn="0"/>
+            </w:pPr>
+            <w:r>
+              <w:t>3</w:t>
+            </w:r>
           </w:p>
         </w:tc>
       </w:tr>
@@ -2034,7 +2301,7 @@
           </w:tcPr>
           <w:p>
             <w:r>
-              <w:t>6</w:t>
+              <w:t>9</w:t>
             </w:r>
           </w:p>
         </w:tc>
@@ -2073,7 +2340,7 @@
               <w:cnfStyle w:val="000000100000" w:firstRow="0" w:lastRow="0" w:firstColumn="0" w:lastColumn="0" w:oddVBand="0" w:evenVBand="0" w:oddHBand="1" w:evenHBand="0" w:firstRowFirstColumn="0" w:firstRowLastColumn="0" w:lastRowFirstColumn="0" w:lastRowLastColumn="0"/>
             </w:pPr>
             <w:r>
-              <w:t>search for a story</w:t>
+              <w:t>make a story</w:t>
             </w:r>
           </w:p>
         </w:tc>
@@ -2086,7 +2353,7 @@
               <w:cnfStyle w:val="000000100000" w:firstRow="0" w:lastRow="0" w:firstColumn="0" w:lastColumn="0" w:oddVBand="0" w:evenVBand="0" w:oddHBand="1" w:evenHBand="0" w:firstRowFirstColumn="0" w:firstRowLastColumn="0" w:lastRowFirstColumn="0" w:lastRowLastColumn="0"/>
             </w:pPr>
             <w:r>
-              <w:t>read a specific story</w:t>
+              <w:t>others can read my story</w:t>
             </w:r>
           </w:p>
         </w:tc>
@@ -2108,6 +2375,9 @@
             <w:pPr>
               <w:cnfStyle w:val="000000100000" w:firstRow="0" w:lastRow="0" w:firstColumn="0" w:lastColumn="0" w:oddVBand="0" w:evenVBand="0" w:oddHBand="1" w:evenHBand="0" w:firstRowFirstColumn="0" w:firstRowLastColumn="0" w:lastRowFirstColumn="0" w:lastRowLastColumn="0"/>
             </w:pPr>
+            <w:r>
+              <w:t>Done</w:t>
+            </w:r>
           </w:p>
         </w:tc>
         <w:tc>
@@ -2119,8 +2389,215 @@
               <w:cnfStyle w:val="000000100000" w:firstRow="0" w:lastRow="0" w:firstColumn="0" w:lastColumn="0" w:oddVBand="0" w:evenVBand="0" w:oddHBand="1" w:evenHBand="0" w:firstRowFirstColumn="0" w:firstRowLastColumn="0" w:lastRowFirstColumn="0" w:lastRowLastColumn="0"/>
             </w:pPr>
             <w:r>
+              <w:t>1</w:t>
+            </w:r>
+          </w:p>
+        </w:tc>
+      </w:tr>
+      <w:tr>
+        <w:trPr>
+          <w:trHeight w:val="675"/>
+        </w:trPr>
+        <w:tc>
+          <w:tcPr>
+            <w:cnfStyle w:val="001000000000" w:firstRow="0" w:lastRow="0" w:firstColumn="1" w:lastColumn="0" w:oddVBand="0" w:evenVBand="0" w:oddHBand="0" w:evenHBand="0" w:firstRowFirstColumn="0" w:firstRowLastColumn="0" w:lastRowFirstColumn="0" w:lastRowLastColumn="0"/>
+            <w:tcW w:w="588" w:type="dxa"/>
+            <w:vMerge w:val="restart"/>
+          </w:tcPr>
+          <w:p>
+            <w:r>
+              <w:t>10</w:t>
+            </w:r>
+          </w:p>
+        </w:tc>
+        <w:tc>
+          <w:tcPr>
+            <w:tcW w:w="825" w:type="dxa"/>
+            <w:vMerge w:val="restart"/>
+          </w:tcPr>
+          <w:p>
+            <w:pPr>
+              <w:cnfStyle w:val="000000000000" w:firstRow="0" w:lastRow="0" w:firstColumn="0" w:lastColumn="0" w:oddVBand="0" w:evenVBand="0" w:oddHBand="0" w:evenHBand="0" w:firstRowFirstColumn="0" w:firstRowLastColumn="0" w:lastRowFirstColumn="0" w:lastRowLastColumn="0"/>
+            </w:pPr>
+            <w:r>
+              <w:t>4</w:t>
+            </w:r>
+          </w:p>
+        </w:tc>
+        <w:tc>
+          <w:tcPr>
+            <w:tcW w:w="1196" w:type="dxa"/>
+            <w:vMerge w:val="restart"/>
+          </w:tcPr>
+          <w:p>
+            <w:pPr>
+              <w:cnfStyle w:val="000000000000" w:firstRow="0" w:lastRow="0" w:firstColumn="0" w:lastColumn="0" w:oddVBand="0" w:evenVBand="0" w:oddHBand="0" w:evenHBand="0" w:firstRowFirstColumn="0" w:firstRowLastColumn="0" w:lastRowFirstColumn="0" w:lastRowLastColumn="0"/>
+            </w:pPr>
+            <w:r>
+              <w:t>Moderator</w:t>
+            </w:r>
+          </w:p>
+        </w:tc>
+        <w:tc>
+          <w:tcPr>
+            <w:tcW w:w="1382" w:type="dxa"/>
+            <w:vMerge w:val="restart"/>
+          </w:tcPr>
+          <w:p>
+            <w:pPr>
+              <w:cnfStyle w:val="000000000000" w:firstRow="0" w:lastRow="0" w:firstColumn="0" w:lastColumn="0" w:oddVBand="0" w:evenVBand="0" w:oddHBand="0" w:evenHBand="0" w:firstRowFirstColumn="0" w:firstRowLastColumn="0" w:lastRowFirstColumn="0" w:lastRowLastColumn="0"/>
+            </w:pPr>
+            <w:r>
+              <w:t>see reports that were given for a story</w:t>
+            </w:r>
+          </w:p>
+        </w:tc>
+        <w:tc>
+          <w:tcPr>
+            <w:tcW w:w="1533" w:type="dxa"/>
+            <w:vMerge w:val="restart"/>
+          </w:tcPr>
+          <w:p>
+            <w:pPr>
+              <w:cnfStyle w:val="000000000000" w:firstRow="0" w:lastRow="0" w:firstColumn="0" w:lastColumn="0" w:oddVBand="0" w:evenVBand="0" w:oddHBand="0" w:evenHBand="0" w:firstRowFirstColumn="0" w:firstRowLastColumn="0" w:lastRowFirstColumn="0" w:lastRowLastColumn="0"/>
+            </w:pPr>
+            <w:r>
+              <w:t>I can determine if the story needs to be deleted</w:t>
+            </w:r>
+          </w:p>
+        </w:tc>
+        <w:tc>
+          <w:tcPr>
+            <w:tcW w:w="2551" w:type="dxa"/>
+          </w:tcPr>
+          <w:p>
+            <w:pPr>
+              <w:cnfStyle w:val="000000000000" w:firstRow="0" w:lastRow="0" w:firstColumn="0" w:lastColumn="0" w:oddVBand="0" w:evenVBand="0" w:oddHBand="0" w:evenHBand="0" w:firstRowFirstColumn="0" w:firstRowLastColumn="0" w:lastRowFirstColumn="0" w:lastRowLastColumn="0"/>
+            </w:pPr>
+            <w:r>
+              <w:t>See the reports</w:t>
+            </w:r>
+          </w:p>
+        </w:tc>
+        <w:tc>
+          <w:tcPr>
+            <w:tcW w:w="1109" w:type="dxa"/>
+            <w:vMerge w:val="restart"/>
+          </w:tcPr>
+          <w:p>
+            <w:pPr>
+              <w:cnfStyle w:val="000000000000" w:firstRow="0" w:lastRow="0" w:firstColumn="0" w:lastColumn="0" w:oddVBand="0" w:evenVBand="0" w:oddHBand="0" w:evenHBand="0" w:firstRowFirstColumn="0" w:firstRowLastColumn="0" w:lastRowFirstColumn="0" w:lastRowLastColumn="0"/>
+            </w:pPr>
+            <w:r>
+              <w:t>Done</w:t>
+            </w:r>
+          </w:p>
+        </w:tc>
+        <w:tc>
+          <w:tcPr>
+            <w:tcW w:w="647" w:type="dxa"/>
+            <w:vMerge w:val="restart"/>
+          </w:tcPr>
+          <w:p>
+            <w:pPr>
+              <w:cnfStyle w:val="000000000000" w:firstRow="0" w:lastRow="0" w:firstColumn="0" w:lastColumn="0" w:oddVBand="0" w:evenVBand="0" w:oddHBand="0" w:evenHBand="0" w:firstRowFirstColumn="0" w:firstRowLastColumn="0" w:lastRowFirstColumn="0" w:lastRowLastColumn="0"/>
+            </w:pPr>
+            <w:r>
               <w:t>2</w:t>
             </w:r>
+          </w:p>
+        </w:tc>
+      </w:tr>
+      <w:tr>
+        <w:trPr>
+          <w:cnfStyle w:val="000000100000" w:firstRow="0" w:lastRow="0" w:firstColumn="0" w:lastColumn="0" w:oddVBand="0" w:evenVBand="0" w:oddHBand="1" w:evenHBand="0" w:firstRowFirstColumn="0" w:firstRowLastColumn="0" w:lastRowFirstColumn="0" w:lastRowLastColumn="0"/>
+          <w:trHeight w:val="675"/>
+        </w:trPr>
+        <w:tc>
+          <w:tcPr>
+            <w:cnfStyle w:val="001000000000" w:firstRow="0" w:lastRow="0" w:firstColumn="1" w:lastColumn="0" w:oddVBand="0" w:evenVBand="0" w:oddHBand="0" w:evenHBand="0" w:firstRowFirstColumn="0" w:firstRowLastColumn="0" w:lastRowFirstColumn="0" w:lastRowLastColumn="0"/>
+            <w:tcW w:w="588" w:type="dxa"/>
+            <w:vMerge/>
+          </w:tcPr>
+          <w:p/>
+        </w:tc>
+        <w:tc>
+          <w:tcPr>
+            <w:tcW w:w="825" w:type="dxa"/>
+            <w:vMerge/>
+          </w:tcPr>
+          <w:p>
+            <w:pPr>
+              <w:cnfStyle w:val="000000100000" w:firstRow="0" w:lastRow="0" w:firstColumn="0" w:lastColumn="0" w:oddVBand="0" w:evenVBand="0" w:oddHBand="1" w:evenHBand="0" w:firstRowFirstColumn="0" w:firstRowLastColumn="0" w:lastRowFirstColumn="0" w:lastRowLastColumn="0"/>
+            </w:pPr>
+          </w:p>
+        </w:tc>
+        <w:tc>
+          <w:tcPr>
+            <w:tcW w:w="1196" w:type="dxa"/>
+            <w:vMerge/>
+          </w:tcPr>
+          <w:p>
+            <w:pPr>
+              <w:cnfStyle w:val="000000100000" w:firstRow="0" w:lastRow="0" w:firstColumn="0" w:lastColumn="0" w:oddVBand="0" w:evenVBand="0" w:oddHBand="1" w:evenHBand="0" w:firstRowFirstColumn="0" w:firstRowLastColumn="0" w:lastRowFirstColumn="0" w:lastRowLastColumn="0"/>
+            </w:pPr>
+          </w:p>
+        </w:tc>
+        <w:tc>
+          <w:tcPr>
+            <w:tcW w:w="1382" w:type="dxa"/>
+            <w:vMerge/>
+          </w:tcPr>
+          <w:p>
+            <w:pPr>
+              <w:cnfStyle w:val="000000100000" w:firstRow="0" w:lastRow="0" w:firstColumn="0" w:lastColumn="0" w:oddVBand="0" w:evenVBand="0" w:oddHBand="1" w:evenHBand="0" w:firstRowFirstColumn="0" w:firstRowLastColumn="0" w:lastRowFirstColumn="0" w:lastRowLastColumn="0"/>
+            </w:pPr>
+          </w:p>
+        </w:tc>
+        <w:tc>
+          <w:tcPr>
+            <w:tcW w:w="1533" w:type="dxa"/>
+            <w:vMerge/>
+          </w:tcPr>
+          <w:p>
+            <w:pPr>
+              <w:cnfStyle w:val="000000100000" w:firstRow="0" w:lastRow="0" w:firstColumn="0" w:lastColumn="0" w:oddVBand="0" w:evenVBand="0" w:oddHBand="1" w:evenHBand="0" w:firstRowFirstColumn="0" w:firstRowLastColumn="0" w:lastRowFirstColumn="0" w:lastRowLastColumn="0"/>
+            </w:pPr>
+          </w:p>
+        </w:tc>
+        <w:tc>
+          <w:tcPr>
+            <w:tcW w:w="2551" w:type="dxa"/>
+          </w:tcPr>
+          <w:p>
+            <w:pPr>
+              <w:cnfStyle w:val="000000100000" w:firstRow="0" w:lastRow="0" w:firstColumn="0" w:lastColumn="0" w:oddVBand="0" w:evenVBand="0" w:oddHBand="1" w:evenHBand="0" w:firstRowFirstColumn="0" w:firstRowLastColumn="0" w:lastRowFirstColumn="0" w:lastRowLastColumn="0"/>
+            </w:pPr>
+            <w:r>
+              <w:t>Be able to delete the report</w:t>
+            </w:r>
+          </w:p>
+        </w:tc>
+        <w:tc>
+          <w:tcPr>
+            <w:tcW w:w="1109" w:type="dxa"/>
+            <w:vMerge/>
+          </w:tcPr>
+          <w:p>
+            <w:pPr>
+              <w:cnfStyle w:val="000000100000" w:firstRow="0" w:lastRow="0" w:firstColumn="0" w:lastColumn="0" w:oddVBand="0" w:evenVBand="0" w:oddHBand="1" w:evenHBand="0" w:firstRowFirstColumn="0" w:firstRowLastColumn="0" w:lastRowFirstColumn="0" w:lastRowLastColumn="0"/>
+            </w:pPr>
+          </w:p>
+        </w:tc>
+        <w:tc>
+          <w:tcPr>
+            <w:tcW w:w="647" w:type="dxa"/>
+            <w:vMerge/>
+          </w:tcPr>
+          <w:p>
+            <w:pPr>
+              <w:cnfStyle w:val="000000100000" w:firstRow="0" w:lastRow="0" w:firstColumn="0" w:lastColumn="0" w:oddVBand="0" w:evenVBand="0" w:oddHBand="1" w:evenHBand="0" w:firstRowFirstColumn="0" w:firstRowLastColumn="0" w:lastRowFirstColumn="0" w:lastRowLastColumn="0"/>
+            </w:pPr>
           </w:p>
         </w:tc>
       </w:tr>
@@ -2135,7 +2612,7 @@
           </w:tcPr>
           <w:p>
             <w:r>
-              <w:t>7</w:t>
+              <w:t>11</w:t>
             </w:r>
           </w:p>
         </w:tc>
@@ -2174,7 +2651,7 @@
               <w:cnfStyle w:val="000000000000" w:firstRow="0" w:lastRow="0" w:firstColumn="0" w:lastColumn="0" w:oddVBand="0" w:evenVBand="0" w:oddHBand="0" w:evenHBand="0" w:firstRowFirstColumn="0" w:firstRowLastColumn="0" w:lastRowFirstColumn="0" w:lastRowLastColumn="0"/>
             </w:pPr>
             <w:r>
-              <w:t>report a story</w:t>
+              <w:t>delete my story</w:t>
             </w:r>
           </w:p>
         </w:tc>
@@ -2187,7 +2664,7 @@
               <w:cnfStyle w:val="000000000000" w:firstRow="0" w:lastRow="0" w:firstColumn="0" w:lastColumn="0" w:oddVBand="0" w:evenVBand="0" w:oddHBand="0" w:evenHBand="0" w:firstRowFirstColumn="0" w:firstRowLastColumn="0" w:lastRowFirstColumn="0" w:lastRowLastColumn="0"/>
             </w:pPr>
             <w:r>
-              <w:t>this story could be deleted by a moderator</w:t>
+              <w:t>nobody can read it anymore</w:t>
             </w:r>
           </w:p>
         </w:tc>
@@ -2209,6 +2686,9 @@
             <w:pPr>
               <w:cnfStyle w:val="000000000000" w:firstRow="0" w:lastRow="0" w:firstColumn="0" w:lastColumn="0" w:oddVBand="0" w:evenVBand="0" w:oddHBand="0" w:evenHBand="0" w:firstRowFirstColumn="0" w:firstRowLastColumn="0" w:lastRowFirstColumn="0" w:lastRowLastColumn="0"/>
             </w:pPr>
+            <w:r>
+              <w:t>Done</w:t>
+            </w:r>
           </w:p>
         </w:tc>
         <w:tc>
@@ -2220,7 +2700,7 @@
               <w:cnfStyle w:val="000000000000" w:firstRow="0" w:lastRow="0" w:firstColumn="0" w:lastColumn="0" w:oddVBand="0" w:evenVBand="0" w:oddHBand="0" w:evenHBand="0" w:firstRowFirstColumn="0" w:firstRowLastColumn="0" w:lastRowFirstColumn="0" w:lastRowLastColumn="0"/>
             </w:pPr>
             <w:r>
-              <w:t>2</w:t>
+              <w:t>3</w:t>
             </w:r>
           </w:p>
         </w:tc>
@@ -2237,7 +2717,7 @@
           </w:tcPr>
           <w:p>
             <w:r>
-              <w:t>8</w:t>
+              <w:t>12</w:t>
             </w:r>
           </w:p>
         </w:tc>
@@ -2263,7 +2743,7 @@
               <w:cnfStyle w:val="000000100000" w:firstRow="0" w:lastRow="0" w:firstColumn="0" w:lastColumn="0" w:oddVBand="0" w:evenVBand="0" w:oddHBand="1" w:evenHBand="0" w:firstRowFirstColumn="0" w:firstRowLastColumn="0" w:lastRowFirstColumn="0" w:lastRowLastColumn="0"/>
             </w:pPr>
             <w:r>
-              <w:t>Moderator</w:t>
+              <w:t>quest</w:t>
             </w:r>
           </w:p>
         </w:tc>
@@ -2276,7 +2756,7 @@
               <w:cnfStyle w:val="000000100000" w:firstRow="0" w:lastRow="0" w:firstColumn="0" w:lastColumn="0" w:oddVBand="0" w:evenVBand="0" w:oddHBand="1" w:evenHBand="0" w:firstRowFirstColumn="0" w:firstRowLastColumn="0" w:lastRowFirstColumn="0" w:lastRowLastColumn="0"/>
             </w:pPr>
             <w:r>
-              <w:t>delete a User</w:t>
+              <w:t>impact the story of others</w:t>
             </w:r>
           </w:p>
         </w:tc>
@@ -2289,7 +2769,7 @@
               <w:cnfStyle w:val="000000100000" w:firstRow="0" w:lastRow="0" w:firstColumn="0" w:lastColumn="0" w:oddVBand="0" w:evenVBand="0" w:oddHBand="1" w:evenHBand="0" w:firstRowFirstColumn="0" w:firstRowLastColumn="0" w:lastRowFirstColumn="0" w:lastRowLastColumn="0"/>
             </w:pPr>
             <w:r>
-              <w:t>Unused or banned User can’t login anymore</w:t>
+              <w:t>I feel that by my input something was changed</w:t>
             </w:r>
           </w:p>
         </w:tc>
@@ -2301,6 +2781,9 @@
             <w:pPr>
               <w:cnfStyle w:val="000000100000" w:firstRow="0" w:lastRow="0" w:firstColumn="0" w:lastColumn="0" w:oddVBand="0" w:evenVBand="0" w:oddHBand="1" w:evenHBand="0" w:firstRowFirstColumn="0" w:firstRowLastColumn="0" w:lastRowFirstColumn="0" w:lastRowLastColumn="0"/>
             </w:pPr>
+            <w:r>
+              <w:t>be able to choose an option</w:t>
+            </w:r>
           </w:p>
         </w:tc>
         <w:tc>
@@ -2311,6 +2794,9 @@
             <w:pPr>
               <w:cnfStyle w:val="000000100000" w:firstRow="0" w:lastRow="0" w:firstColumn="0" w:lastColumn="0" w:oddVBand="0" w:evenVBand="0" w:oddHBand="1" w:evenHBand="0" w:firstRowFirstColumn="0" w:firstRowLastColumn="0" w:lastRowFirstColumn="0" w:lastRowLastColumn="0"/>
             </w:pPr>
+            <w:r>
+              <w:t>Done</w:t>
+            </w:r>
           </w:p>
         </w:tc>
         <w:tc>
@@ -2322,7 +2808,7 @@
               <w:cnfStyle w:val="000000100000" w:firstRow="0" w:lastRow="0" w:firstColumn="0" w:lastColumn="0" w:oddVBand="0" w:evenVBand="0" w:oddHBand="1" w:evenHBand="0" w:firstRowFirstColumn="0" w:firstRowLastColumn="0" w:lastRowFirstColumn="0" w:lastRowLastColumn="0"/>
             </w:pPr>
             <w:r>
-              <w:t>3</w:t>
+              <w:t>1</w:t>
             </w:r>
           </w:p>
         </w:tc>
@@ -2338,7 +2824,7 @@
           </w:tcPr>
           <w:p>
             <w:r>
-              <w:t>9</w:t>
+              <w:t>13</w:t>
             </w:r>
           </w:p>
         </w:tc>
@@ -2351,7 +2837,7 @@
               <w:cnfStyle w:val="000000000000" w:firstRow="0" w:lastRow="0" w:firstColumn="0" w:lastColumn="0" w:oddVBand="0" w:evenVBand="0" w:oddHBand="0" w:evenHBand="0" w:firstRowFirstColumn="0" w:firstRowLastColumn="0" w:lastRowFirstColumn="0" w:lastRowLastColumn="0"/>
             </w:pPr>
             <w:r>
-              <w:t>4</w:t>
+              <w:t>5</w:t>
             </w:r>
           </w:p>
         </w:tc>
@@ -2377,7 +2863,7 @@
               <w:cnfStyle w:val="000000000000" w:firstRow="0" w:lastRow="0" w:firstColumn="0" w:lastColumn="0" w:oddVBand="0" w:evenVBand="0" w:oddHBand="0" w:evenHBand="0" w:firstRowFirstColumn="0" w:firstRowLastColumn="0" w:lastRowFirstColumn="0" w:lastRowLastColumn="0"/>
             </w:pPr>
             <w:r>
-              <w:t>make a story</w:t>
+              <w:t>see the amount people has chosen the same option as I</w:t>
             </w:r>
           </w:p>
         </w:tc>
@@ -2390,7 +2876,7 @@
               <w:cnfStyle w:val="000000000000" w:firstRow="0" w:lastRow="0" w:firstColumn="0" w:lastColumn="0" w:oddVBand="0" w:evenVBand="0" w:oddHBand="0" w:evenHBand="0" w:firstRowFirstColumn="0" w:firstRowLastColumn="0" w:lastRowFirstColumn="0" w:lastRowLastColumn="0"/>
             </w:pPr>
             <w:r>
-              <w:t>others can read my story</w:t>
+              <w:t>I can see if I’m in the majority</w:t>
             </w:r>
           </w:p>
         </w:tc>
@@ -2423,7 +2909,7 @@
               <w:cnfStyle w:val="000000000000" w:firstRow="0" w:lastRow="0" w:firstColumn="0" w:lastColumn="0" w:oddVBand="0" w:evenVBand="0" w:oddHBand="0" w:evenHBand="0" w:firstRowFirstColumn="0" w:firstRowLastColumn="0" w:lastRowFirstColumn="0" w:lastRowLastColumn="0"/>
             </w:pPr>
             <w:r>
-              <w:t>1</w:t>
+              <w:t>2</w:t>
             </w:r>
           </w:p>
         </w:tc>
@@ -2440,412 +2926,7 @@
           </w:tcPr>
           <w:p>
             <w:r>
-              <w:t>10</w:t>
-            </w:r>
-          </w:p>
-        </w:tc>
-        <w:tc>
-          <w:tcPr>
-            <w:tcW w:w="825" w:type="dxa"/>
-          </w:tcPr>
-          <w:p>
-            <w:pPr>
-              <w:cnfStyle w:val="000000100000" w:firstRow="0" w:lastRow="0" w:firstColumn="0" w:lastColumn="0" w:oddVBand="0" w:evenVBand="0" w:oddHBand="1" w:evenHBand="0" w:firstRowFirstColumn="0" w:firstRowLastColumn="0" w:lastRowFirstColumn="0" w:lastRowLastColumn="0"/>
-            </w:pPr>
-            <w:r>
-              <w:t>4</w:t>
-            </w:r>
-          </w:p>
-        </w:tc>
-        <w:tc>
-          <w:tcPr>
-            <w:tcW w:w="1196" w:type="dxa"/>
-          </w:tcPr>
-          <w:p>
-            <w:pPr>
-              <w:cnfStyle w:val="000000100000" w:firstRow="0" w:lastRow="0" w:firstColumn="0" w:lastColumn="0" w:oddVBand="0" w:evenVBand="0" w:oddHBand="1" w:evenHBand="0" w:firstRowFirstColumn="0" w:firstRowLastColumn="0" w:lastRowFirstColumn="0" w:lastRowLastColumn="0"/>
-            </w:pPr>
-            <w:r>
-              <w:t>Moderator</w:t>
-            </w:r>
-          </w:p>
-        </w:tc>
-        <w:tc>
-          <w:tcPr>
-            <w:tcW w:w="1382" w:type="dxa"/>
-          </w:tcPr>
-          <w:p>
-            <w:pPr>
-              <w:cnfStyle w:val="000000100000" w:firstRow="0" w:lastRow="0" w:firstColumn="0" w:lastColumn="0" w:oddVBand="0" w:evenVBand="0" w:oddHBand="1" w:evenHBand="0" w:firstRowFirstColumn="0" w:firstRowLastColumn="0" w:lastRowFirstColumn="0" w:lastRowLastColumn="0"/>
-            </w:pPr>
-            <w:r>
-              <w:t>see reports that were given for a story</w:t>
-            </w:r>
-          </w:p>
-        </w:tc>
-        <w:tc>
-          <w:tcPr>
-            <w:tcW w:w="1533" w:type="dxa"/>
-          </w:tcPr>
-          <w:p>
-            <w:pPr>
-              <w:cnfStyle w:val="000000100000" w:firstRow="0" w:lastRow="0" w:firstColumn="0" w:lastColumn="0" w:oddVBand="0" w:evenVBand="0" w:oddHBand="1" w:evenHBand="0" w:firstRowFirstColumn="0" w:firstRowLastColumn="0" w:lastRowFirstColumn="0" w:lastRowLastColumn="0"/>
-            </w:pPr>
-            <w:r>
-              <w:t>I can determine if the story needs to be deleted</w:t>
-            </w:r>
-          </w:p>
-        </w:tc>
-        <w:tc>
-          <w:tcPr>
-            <w:tcW w:w="2551" w:type="dxa"/>
-          </w:tcPr>
-          <w:p>
-            <w:pPr>
-              <w:cnfStyle w:val="000000100000" w:firstRow="0" w:lastRow="0" w:firstColumn="0" w:lastColumn="0" w:oddVBand="0" w:evenVBand="0" w:oddHBand="1" w:evenHBand="0" w:firstRowFirstColumn="0" w:firstRowLastColumn="0" w:lastRowFirstColumn="0" w:lastRowLastColumn="0"/>
-            </w:pPr>
-          </w:p>
-        </w:tc>
-        <w:tc>
-          <w:tcPr>
-            <w:tcW w:w="1109" w:type="dxa"/>
-          </w:tcPr>
-          <w:p>
-            <w:pPr>
-              <w:cnfStyle w:val="000000100000" w:firstRow="0" w:lastRow="0" w:firstColumn="0" w:lastColumn="0" w:oddVBand="0" w:evenVBand="0" w:oddHBand="1" w:evenHBand="0" w:firstRowFirstColumn="0" w:firstRowLastColumn="0" w:lastRowFirstColumn="0" w:lastRowLastColumn="0"/>
-            </w:pPr>
-          </w:p>
-        </w:tc>
-        <w:tc>
-          <w:tcPr>
-            <w:tcW w:w="647" w:type="dxa"/>
-          </w:tcPr>
-          <w:p>
-            <w:pPr>
-              <w:cnfStyle w:val="000000100000" w:firstRow="0" w:lastRow="0" w:firstColumn="0" w:lastColumn="0" w:oddVBand="0" w:evenVBand="0" w:oddHBand="1" w:evenHBand="0" w:firstRowFirstColumn="0" w:firstRowLastColumn="0" w:lastRowFirstColumn="0" w:lastRowLastColumn="0"/>
-            </w:pPr>
-            <w:r>
-              <w:t>2</w:t>
-            </w:r>
-          </w:p>
-        </w:tc>
-      </w:tr>
-      <w:tr>
-        <w:trPr>
-          <w:trHeight w:val="292"/>
-        </w:trPr>
-        <w:tc>
-          <w:tcPr>
-            <w:cnfStyle w:val="001000000000" w:firstRow="0" w:lastRow="0" w:firstColumn="1" w:lastColumn="0" w:oddVBand="0" w:evenVBand="0" w:oddHBand="0" w:evenHBand="0" w:firstRowFirstColumn="0" w:firstRowLastColumn="0" w:lastRowFirstColumn="0" w:lastRowLastColumn="0"/>
-            <w:tcW w:w="588" w:type="dxa"/>
-          </w:tcPr>
-          <w:p>
-            <w:r>
-              <w:t>11</w:t>
-            </w:r>
-          </w:p>
-        </w:tc>
-        <w:tc>
-          <w:tcPr>
-            <w:tcW w:w="825" w:type="dxa"/>
-          </w:tcPr>
-          <w:p>
-            <w:pPr>
-              <w:cnfStyle w:val="000000000000" w:firstRow="0" w:lastRow="0" w:firstColumn="0" w:lastColumn="0" w:oddVBand="0" w:evenVBand="0" w:oddHBand="0" w:evenHBand="0" w:firstRowFirstColumn="0" w:firstRowLastColumn="0" w:lastRowFirstColumn="0" w:lastRowLastColumn="0"/>
-            </w:pPr>
-            <w:r>
-              <w:t>4</w:t>
-            </w:r>
-          </w:p>
-        </w:tc>
-        <w:tc>
-          <w:tcPr>
-            <w:tcW w:w="1196" w:type="dxa"/>
-          </w:tcPr>
-          <w:p>
-            <w:pPr>
-              <w:cnfStyle w:val="000000000000" w:firstRow="0" w:lastRow="0" w:firstColumn="0" w:lastColumn="0" w:oddVBand="0" w:evenVBand="0" w:oddHBand="0" w:evenHBand="0" w:firstRowFirstColumn="0" w:firstRowLastColumn="0" w:lastRowFirstColumn="0" w:lastRowLastColumn="0"/>
-            </w:pPr>
-            <w:r>
-              <w:t>User</w:t>
-            </w:r>
-          </w:p>
-        </w:tc>
-        <w:tc>
-          <w:tcPr>
-            <w:tcW w:w="1382" w:type="dxa"/>
-          </w:tcPr>
-          <w:p>
-            <w:pPr>
-              <w:cnfStyle w:val="000000000000" w:firstRow="0" w:lastRow="0" w:firstColumn="0" w:lastColumn="0" w:oddVBand="0" w:evenVBand="0" w:oddHBand="0" w:evenHBand="0" w:firstRowFirstColumn="0" w:firstRowLastColumn="0" w:lastRowFirstColumn="0" w:lastRowLastColumn="0"/>
-            </w:pPr>
-            <w:r>
-              <w:t>delete my story</w:t>
-            </w:r>
-          </w:p>
-        </w:tc>
-        <w:tc>
-          <w:tcPr>
-            <w:tcW w:w="1533" w:type="dxa"/>
-          </w:tcPr>
-          <w:p>
-            <w:pPr>
-              <w:cnfStyle w:val="000000000000" w:firstRow="0" w:lastRow="0" w:firstColumn="0" w:lastColumn="0" w:oddVBand="0" w:evenVBand="0" w:oddHBand="0" w:evenHBand="0" w:firstRowFirstColumn="0" w:firstRowLastColumn="0" w:lastRowFirstColumn="0" w:lastRowLastColumn="0"/>
-            </w:pPr>
-            <w:r>
-              <w:t>nobody can read it anymore</w:t>
-            </w:r>
-          </w:p>
-        </w:tc>
-        <w:tc>
-          <w:tcPr>
-            <w:tcW w:w="2551" w:type="dxa"/>
-          </w:tcPr>
-          <w:p>
-            <w:pPr>
-              <w:cnfStyle w:val="000000000000" w:firstRow="0" w:lastRow="0" w:firstColumn="0" w:lastColumn="0" w:oddVBand="0" w:evenVBand="0" w:oddHBand="0" w:evenHBand="0" w:firstRowFirstColumn="0" w:firstRowLastColumn="0" w:lastRowFirstColumn="0" w:lastRowLastColumn="0"/>
-            </w:pPr>
-          </w:p>
-        </w:tc>
-        <w:tc>
-          <w:tcPr>
-            <w:tcW w:w="1109" w:type="dxa"/>
-          </w:tcPr>
-          <w:p>
-            <w:pPr>
-              <w:cnfStyle w:val="000000000000" w:firstRow="0" w:lastRow="0" w:firstColumn="0" w:lastColumn="0" w:oddVBand="0" w:evenVBand="0" w:oddHBand="0" w:evenHBand="0" w:firstRowFirstColumn="0" w:firstRowLastColumn="0" w:lastRowFirstColumn="0" w:lastRowLastColumn="0"/>
-            </w:pPr>
-          </w:p>
-        </w:tc>
-        <w:tc>
-          <w:tcPr>
-            <w:tcW w:w="647" w:type="dxa"/>
-          </w:tcPr>
-          <w:p>
-            <w:pPr>
-              <w:cnfStyle w:val="000000000000" w:firstRow="0" w:lastRow="0" w:firstColumn="0" w:lastColumn="0" w:oddVBand="0" w:evenVBand="0" w:oddHBand="0" w:evenHBand="0" w:firstRowFirstColumn="0" w:firstRowLastColumn="0" w:lastRowFirstColumn="0" w:lastRowLastColumn="0"/>
-            </w:pPr>
-            <w:r>
-              <w:t>3</w:t>
-            </w:r>
-          </w:p>
-        </w:tc>
-      </w:tr>
-      <w:tr>
-        <w:trPr>
-          <w:cnfStyle w:val="000000100000" w:firstRow="0" w:lastRow="0" w:firstColumn="0" w:lastColumn="0" w:oddVBand="0" w:evenVBand="0" w:oddHBand="1" w:evenHBand="0" w:firstRowFirstColumn="0" w:firstRowLastColumn="0" w:lastRowFirstColumn="0" w:lastRowLastColumn="0"/>
-          <w:trHeight w:val="292"/>
-        </w:trPr>
-        <w:tc>
-          <w:tcPr>
-            <w:cnfStyle w:val="001000000000" w:firstRow="0" w:lastRow="0" w:firstColumn="1" w:lastColumn="0" w:oddVBand="0" w:evenVBand="0" w:oddHBand="0" w:evenHBand="0" w:firstRowFirstColumn="0" w:firstRowLastColumn="0" w:lastRowFirstColumn="0" w:lastRowLastColumn="0"/>
-            <w:tcW w:w="588" w:type="dxa"/>
-          </w:tcPr>
-          <w:p>
-            <w:r>
-              <w:t>12</w:t>
-            </w:r>
-          </w:p>
-        </w:tc>
-        <w:tc>
-          <w:tcPr>
-            <w:tcW w:w="825" w:type="dxa"/>
-          </w:tcPr>
-          <w:p>
-            <w:pPr>
-              <w:cnfStyle w:val="000000100000" w:firstRow="0" w:lastRow="0" w:firstColumn="0" w:lastColumn="0" w:oddVBand="0" w:evenVBand="0" w:oddHBand="1" w:evenHBand="0" w:firstRowFirstColumn="0" w:firstRowLastColumn="0" w:lastRowFirstColumn="0" w:lastRowLastColumn="0"/>
-            </w:pPr>
-            <w:r>
-              <w:t>4</w:t>
-            </w:r>
-          </w:p>
-        </w:tc>
-        <w:tc>
-          <w:tcPr>
-            <w:tcW w:w="1196" w:type="dxa"/>
-          </w:tcPr>
-          <w:p>
-            <w:pPr>
-              <w:cnfStyle w:val="000000100000" w:firstRow="0" w:lastRow="0" w:firstColumn="0" w:lastColumn="0" w:oddVBand="0" w:evenVBand="0" w:oddHBand="1" w:evenHBand="0" w:firstRowFirstColumn="0" w:firstRowLastColumn="0" w:lastRowFirstColumn="0" w:lastRowLastColumn="0"/>
-            </w:pPr>
-            <w:r>
-              <w:t>User</w:t>
-            </w:r>
-          </w:p>
-        </w:tc>
-        <w:tc>
-          <w:tcPr>
-            <w:tcW w:w="1382" w:type="dxa"/>
-          </w:tcPr>
-          <w:p>
-            <w:pPr>
-              <w:cnfStyle w:val="000000100000" w:firstRow="0" w:lastRow="0" w:firstColumn="0" w:lastColumn="0" w:oddVBand="0" w:evenVBand="0" w:oddHBand="1" w:evenHBand="0" w:firstRowFirstColumn="0" w:firstRowLastColumn="0" w:lastRowFirstColumn="0" w:lastRowLastColumn="0"/>
-            </w:pPr>
-            <w:r>
-              <w:t>delete my account</w:t>
-            </w:r>
-          </w:p>
-        </w:tc>
-        <w:tc>
-          <w:tcPr>
-            <w:tcW w:w="1533" w:type="dxa"/>
-          </w:tcPr>
-          <w:p>
-            <w:pPr>
-              <w:cnfStyle w:val="000000100000" w:firstRow="0" w:lastRow="0" w:firstColumn="0" w:lastColumn="0" w:oddVBand="0" w:evenVBand="0" w:oddHBand="1" w:evenHBand="0" w:firstRowFirstColumn="0" w:firstRowLastColumn="0" w:lastRowFirstColumn="0" w:lastRowLastColumn="0"/>
-            </w:pPr>
-            <w:r>
-              <w:t>I can’t use it anymore</w:t>
-            </w:r>
-          </w:p>
-        </w:tc>
-        <w:tc>
-          <w:tcPr>
-            <w:tcW w:w="2551" w:type="dxa"/>
-          </w:tcPr>
-          <w:p>
-            <w:pPr>
-              <w:cnfStyle w:val="000000100000" w:firstRow="0" w:lastRow="0" w:firstColumn="0" w:lastColumn="0" w:oddVBand="0" w:evenVBand="0" w:oddHBand="1" w:evenHBand="0" w:firstRowFirstColumn="0" w:firstRowLastColumn="0" w:lastRowFirstColumn="0" w:lastRowLastColumn="0"/>
-            </w:pPr>
-          </w:p>
-        </w:tc>
-        <w:tc>
-          <w:tcPr>
-            <w:tcW w:w="1109" w:type="dxa"/>
-          </w:tcPr>
-          <w:p>
-            <w:pPr>
-              <w:cnfStyle w:val="000000100000" w:firstRow="0" w:lastRow="0" w:firstColumn="0" w:lastColumn="0" w:oddVBand="0" w:evenVBand="0" w:oddHBand="1" w:evenHBand="0" w:firstRowFirstColumn="0" w:firstRowLastColumn="0" w:lastRowFirstColumn="0" w:lastRowLastColumn="0"/>
-            </w:pPr>
-          </w:p>
-        </w:tc>
-        <w:tc>
-          <w:tcPr>
-            <w:tcW w:w="647" w:type="dxa"/>
-          </w:tcPr>
-          <w:p>
-            <w:pPr>
-              <w:cnfStyle w:val="000000100000" w:firstRow="0" w:lastRow="0" w:firstColumn="0" w:lastColumn="0" w:oddVBand="0" w:evenVBand="0" w:oddHBand="1" w:evenHBand="0" w:firstRowFirstColumn="0" w:firstRowLastColumn="0" w:lastRowFirstColumn="0" w:lastRowLastColumn="0"/>
-            </w:pPr>
-            <w:r>
-              <w:t>4</w:t>
-            </w:r>
-          </w:p>
-        </w:tc>
-      </w:tr>
-      <w:tr>
-        <w:trPr>
-          <w:trHeight w:val="292"/>
-        </w:trPr>
-        <w:tc>
-          <w:tcPr>
-            <w:cnfStyle w:val="001000000000" w:firstRow="0" w:lastRow="0" w:firstColumn="1" w:lastColumn="0" w:oddVBand="0" w:evenVBand="0" w:oddHBand="0" w:evenHBand="0" w:firstRowFirstColumn="0" w:firstRowLastColumn="0" w:lastRowFirstColumn="0" w:lastRowLastColumn="0"/>
-            <w:tcW w:w="588" w:type="dxa"/>
-          </w:tcPr>
-          <w:p>
-            <w:r>
-              <w:t>13</w:t>
-            </w:r>
-          </w:p>
-        </w:tc>
-        <w:tc>
-          <w:tcPr>
-            <w:tcW w:w="825" w:type="dxa"/>
-          </w:tcPr>
-          <w:p>
-            <w:pPr>
-              <w:cnfStyle w:val="000000000000" w:firstRow="0" w:lastRow="0" w:firstColumn="0" w:lastColumn="0" w:oddVBand="0" w:evenVBand="0" w:oddHBand="0" w:evenHBand="0" w:firstRowFirstColumn="0" w:firstRowLastColumn="0" w:lastRowFirstColumn="0" w:lastRowLastColumn="0"/>
-            </w:pPr>
-            <w:r>
-              <w:t>5</w:t>
-            </w:r>
-          </w:p>
-        </w:tc>
-        <w:tc>
-          <w:tcPr>
-            <w:tcW w:w="1196" w:type="dxa"/>
-          </w:tcPr>
-          <w:p>
-            <w:pPr>
-              <w:cnfStyle w:val="000000000000" w:firstRow="0" w:lastRow="0" w:firstColumn="0" w:lastColumn="0" w:oddVBand="0" w:evenVBand="0" w:oddHBand="0" w:evenHBand="0" w:firstRowFirstColumn="0" w:firstRowLastColumn="0" w:lastRowFirstColumn="0" w:lastRowLastColumn="0"/>
-            </w:pPr>
-            <w:r>
-              <w:t>User</w:t>
-            </w:r>
-          </w:p>
-        </w:tc>
-        <w:tc>
-          <w:tcPr>
-            <w:tcW w:w="1382" w:type="dxa"/>
-          </w:tcPr>
-          <w:p>
-            <w:pPr>
-              <w:cnfStyle w:val="000000000000" w:firstRow="0" w:lastRow="0" w:firstColumn="0" w:lastColumn="0" w:oddVBand="0" w:evenVBand="0" w:oddHBand="0" w:evenHBand="0" w:firstRowFirstColumn="0" w:firstRowLastColumn="0" w:lastRowFirstColumn="0" w:lastRowLastColumn="0"/>
-            </w:pPr>
-            <w:r>
-              <w:t>see the amount people has chosen the same option as I</w:t>
-            </w:r>
-          </w:p>
-        </w:tc>
-        <w:tc>
-          <w:tcPr>
-            <w:tcW w:w="1533" w:type="dxa"/>
-          </w:tcPr>
-          <w:p>
-            <w:pPr>
-              <w:cnfStyle w:val="000000000000" w:firstRow="0" w:lastRow="0" w:firstColumn="0" w:lastColumn="0" w:oddVBand="0" w:evenVBand="0" w:oddHBand="0" w:evenHBand="0" w:firstRowFirstColumn="0" w:firstRowLastColumn="0" w:lastRowFirstColumn="0" w:lastRowLastColumn="0"/>
-            </w:pPr>
-            <w:r>
-              <w:t>I can see if I’m in the majority</w:t>
-            </w:r>
-          </w:p>
-        </w:tc>
-        <w:tc>
-          <w:tcPr>
-            <w:tcW w:w="2551" w:type="dxa"/>
-          </w:tcPr>
-          <w:p>
-            <w:pPr>
-              <w:cnfStyle w:val="000000000000" w:firstRow="0" w:lastRow="0" w:firstColumn="0" w:lastColumn="0" w:oddVBand="0" w:evenVBand="0" w:oddHBand="0" w:evenHBand="0" w:firstRowFirstColumn="0" w:firstRowLastColumn="0" w:lastRowFirstColumn="0" w:lastRowLastColumn="0"/>
-            </w:pPr>
-          </w:p>
-        </w:tc>
-        <w:tc>
-          <w:tcPr>
-            <w:tcW w:w="1109" w:type="dxa"/>
-          </w:tcPr>
-          <w:p>
-            <w:pPr>
-              <w:cnfStyle w:val="000000000000" w:firstRow="0" w:lastRow="0" w:firstColumn="0" w:lastColumn="0" w:oddVBand="0" w:evenVBand="0" w:oddHBand="0" w:evenHBand="0" w:firstRowFirstColumn="0" w:firstRowLastColumn="0" w:lastRowFirstColumn="0" w:lastRowLastColumn="0"/>
-            </w:pPr>
-          </w:p>
-        </w:tc>
-        <w:tc>
-          <w:tcPr>
-            <w:tcW w:w="647" w:type="dxa"/>
-          </w:tcPr>
-          <w:p>
-            <w:pPr>
-              <w:cnfStyle w:val="000000000000" w:firstRow="0" w:lastRow="0" w:firstColumn="0" w:lastColumn="0" w:oddVBand="0" w:evenVBand="0" w:oddHBand="0" w:evenHBand="0" w:firstRowFirstColumn="0" w:firstRowLastColumn="0" w:lastRowFirstColumn="0" w:lastRowLastColumn="0"/>
-            </w:pPr>
-            <w:r>
-              <w:t>2</w:t>
-            </w:r>
-          </w:p>
-        </w:tc>
-      </w:tr>
-      <w:tr>
-        <w:trPr>
-          <w:cnfStyle w:val="000000100000" w:firstRow="0" w:lastRow="0" w:firstColumn="0" w:lastColumn="0" w:oddVBand="0" w:evenVBand="0" w:oddHBand="1" w:evenHBand="0" w:firstRowFirstColumn="0" w:firstRowLastColumn="0" w:lastRowFirstColumn="0" w:lastRowLastColumn="0"/>
-          <w:trHeight w:val="292"/>
-        </w:trPr>
-        <w:tc>
-          <w:tcPr>
-            <w:cnfStyle w:val="001000000000" w:firstRow="0" w:lastRow="0" w:firstColumn="1" w:lastColumn="0" w:oddVBand="0" w:evenVBand="0" w:oddHBand="0" w:evenHBand="0" w:firstRowFirstColumn="0" w:firstRowLastColumn="0" w:lastRowFirstColumn="0" w:lastRowLastColumn="0"/>
-            <w:tcW w:w="588" w:type="dxa"/>
-          </w:tcPr>
-          <w:p>
-            <w:r>
+              <w:lastRenderedPageBreak/>
               <w:t>14</w:t>
             </w:r>
           </w:p>
@@ -3900,6 +3981,7 @@
       </w:pPr>
       <w:bookmarkStart w:id="5" w:name="_Toc114129217"/>
       <w:r>
+        <w:lastRenderedPageBreak/>
         <w:t>Product backlog acceptance</w:t>
       </w:r>
       <w:bookmarkEnd w:id="5"/>
@@ -6256,7 +6338,7 @@
     <w:charset w:val="00"/>
     <w:family w:val="swiss"/>
     <w:pitch w:val="variable"/>
-    <w:sig w:usb0="E4002EFF" w:usb1="C200247B" w:usb2="00000009" w:usb3="00000000" w:csb0="000001FF" w:csb1="00000000"/>
+    <w:sig w:usb0="E4002EFF" w:usb1="C000247B" w:usb2="00000009" w:usb3="00000000" w:csb0="000001FF" w:csb1="00000000"/>
   </w:font>
   <w:font w:name="Arial">
     <w:panose1 w:val="020B0604020202020204"/>
@@ -6270,7 +6352,7 @@
     <w:charset w:val="00"/>
     <w:family w:val="swiss"/>
     <w:pitch w:val="variable"/>
-    <w:sig w:usb0="E4002EFF" w:usb1="C200247B" w:usb2="00000009" w:usb3="00000000" w:csb0="000001FF" w:csb1="00000000"/>
+    <w:sig w:usb0="E4002EFF" w:usb1="C000247B" w:usb2="00000009" w:usb3="00000000" w:csb0="000001FF" w:csb1="00000000"/>
   </w:font>
   <w:font w:name="Times New Roman">
     <w:panose1 w:val="02020603050405020304"/>
@@ -6286,6 +6368,7 @@
 <w:settings xmlns:mc="http://schemas.openxmlformats.org/markup-compatibility/2006" xmlns:o="urn:schemas-microsoft-com:office:office" xmlns:r="http://schemas.openxmlformats.org/officeDocument/2006/relationships" xmlns:m="http://schemas.openxmlformats.org/officeDocument/2006/math" xmlns:v="urn:schemas-microsoft-com:vml" xmlns:w10="urn:schemas-microsoft-com:office:word" xmlns:w="http://schemas.openxmlformats.org/wordprocessingml/2006/main" xmlns:w14="http://schemas.microsoft.com/office/word/2010/wordml" xmlns:w15="http://schemas.microsoft.com/office/word/2012/wordml" xmlns:w16cex="http://schemas.microsoft.com/office/word/2018/wordml/cex" xmlns:w16cid="http://schemas.microsoft.com/office/word/2016/wordml/cid" xmlns:w16="http://schemas.microsoft.com/office/word/2018/wordml" xmlns:w16sdtdh="http://schemas.microsoft.com/office/word/2020/wordml/sdtdatahash" xmlns:w16se="http://schemas.microsoft.com/office/word/2015/wordml/symex" xmlns:sl="http://schemas.openxmlformats.org/schemaLibrary/2006/main" mc:Ignorable="w14 w15 w16se w16cid w16 w16cex w16sdtdh">
   <w:view w:val="normal"/>
   <w:defaultTabStop w:val="720"/>
+  <w:hyphenationZone w:val="425"/>
   <w:characterSpacingControl w:val="doNotCompress"/>
   <w:compat>
     <w:useFELayout/>

</xml_diff>